<commit_message>
brand and branches all done
</commit_message>
<xml_diff>
--- a/topshiriq.docx
+++ b/topshiriq.docx
@@ -580,18 +580,28 @@
         </w:numPr>
       </w:pPr>
       <w:r>
+        <w:rPr>
+          <w:b/>
+          <w:color w:val="70AD47" w:themeColor="accent6"/>
+        </w:rPr>
         <w:t xml:space="preserve">User </w:t>
       </w:r>
       <w:proofErr w:type="spellStart"/>
       <w:r>
+        <w:rPr>
+          <w:b/>
+          <w:color w:val="70AD47" w:themeColor="accent6"/>
+        </w:rPr>
         <w:t>uchun</w:t>
       </w:r>
       <w:proofErr w:type="spellEnd"/>
       <w:r>
+        <w:rPr>
+          <w:b/>
+          <w:color w:val="70AD47" w:themeColor="accent6"/>
+        </w:rPr>
         <w:t xml:space="preserve"> CRUD.</w:t>
       </w:r>
-      <w:bookmarkStart w:id="0" w:name="_GoBack"/>
-      <w:bookmarkEnd w:id="0"/>
       <w:r>
         <w:br/>
       </w:r>
@@ -600,6 +610,241 @@
       </w:r>
       <w:r>
         <w:t>=====================</w:t>
+      </w:r>
+    </w:p>
+    <w:p>
+      <w:pPr>
+        <w:pStyle w:val="a3"/>
+        <w:numPr>
+          <w:ilvl w:val="0"/>
+          <w:numId w:val="1"/>
+        </w:numPr>
+        <w:rPr>
+          <w:b/>
+          <w:color w:val="70AD47" w:themeColor="accent6"/>
+        </w:rPr>
+      </w:pPr>
+      <w:r>
+        <w:rPr>
+          <w:b/>
+          <w:color w:val="70AD47" w:themeColor="accent6"/>
+        </w:rPr>
+        <w:t>Brand (</w:t>
+      </w:r>
+      <w:proofErr w:type="spellStart"/>
+      <w:r>
+        <w:rPr>
+          <w:b/>
+          <w:color w:val="70AD47" w:themeColor="accent6"/>
+        </w:rPr>
+        <w:t>ishonch</w:t>
+      </w:r>
+      <w:proofErr w:type="spellEnd"/>
+      <w:r>
+        <w:rPr>
+          <w:b/>
+          <w:color w:val="70AD47" w:themeColor="accent6"/>
+        </w:rPr>
+        <w:t xml:space="preserve">, </w:t>
+      </w:r>
+      <w:proofErr w:type="spellStart"/>
+      <w:r>
+        <w:rPr>
+          <w:b/>
+          <w:color w:val="70AD47" w:themeColor="accent6"/>
+        </w:rPr>
+        <w:t>texnomart</w:t>
+      </w:r>
+      <w:proofErr w:type="spellEnd"/>
+      <w:r>
+        <w:rPr>
+          <w:b/>
+          <w:color w:val="70AD47" w:themeColor="accent6"/>
+        </w:rPr>
+        <w:t xml:space="preserve">, </w:t>
+      </w:r>
+      <w:proofErr w:type="spellStart"/>
+      <w:r>
+        <w:rPr>
+          <w:b/>
+          <w:color w:val="70AD47" w:themeColor="accent6"/>
+        </w:rPr>
+        <w:t>mediapark</w:t>
+      </w:r>
+      <w:proofErr w:type="spellEnd"/>
+      <w:r>
+        <w:rPr>
+          <w:b/>
+          <w:color w:val="70AD47" w:themeColor="accent6"/>
+        </w:rPr>
+        <w:t xml:space="preserve">) </w:t>
+      </w:r>
+      <w:proofErr w:type="spellStart"/>
+      <w:r>
+        <w:rPr>
+          <w:b/>
+          <w:color w:val="70AD47" w:themeColor="accent6"/>
+        </w:rPr>
+        <w:t>uchun</w:t>
+      </w:r>
+      <w:proofErr w:type="spellEnd"/>
+      <w:r>
+        <w:rPr>
+          <w:b/>
+          <w:color w:val="70AD47" w:themeColor="accent6"/>
+        </w:rPr>
+        <w:t xml:space="preserve"> </w:t>
+      </w:r>
+      <w:proofErr w:type="spellStart"/>
+      <w:r>
+        <w:rPr>
+          <w:b/>
+          <w:color w:val="70AD47" w:themeColor="accent6"/>
+        </w:rPr>
+        <w:t>CRUD.</w:t>
+      </w:r>
+      <w:r>
+        <w:rPr>
+          <w:b/>
+          <w:color w:val="70AD47" w:themeColor="accent6"/>
+        </w:rPr>
+        <w:t>Brand</w:t>
+      </w:r>
+      <w:proofErr w:type="spellEnd"/>
+      <w:r>
+        <w:rPr>
+          <w:b/>
+          <w:color w:val="70AD47" w:themeColor="accent6"/>
+        </w:rPr>
+        <w:t xml:space="preserve"> </w:t>
+      </w:r>
+      <w:proofErr w:type="spellStart"/>
+      <w:r>
+        <w:rPr>
+          <w:b/>
+          <w:color w:val="70AD47" w:themeColor="accent6"/>
+        </w:rPr>
+        <w:t>uchun</w:t>
+      </w:r>
+      <w:proofErr w:type="spellEnd"/>
+      <w:r>
+        <w:rPr>
+          <w:b/>
+          <w:color w:val="70AD47" w:themeColor="accent6"/>
+        </w:rPr>
+        <w:t xml:space="preserve"> </w:t>
+      </w:r>
+      <w:proofErr w:type="spellStart"/>
+      <w:r>
+        <w:rPr>
+          <w:b/>
+          <w:color w:val="70AD47" w:themeColor="accent6"/>
+        </w:rPr>
+        <w:t>bitta</w:t>
+      </w:r>
+      <w:proofErr w:type="spellEnd"/>
+      <w:r>
+        <w:rPr>
+          <w:b/>
+          <w:color w:val="70AD47" w:themeColor="accent6"/>
+        </w:rPr>
+        <w:t xml:space="preserve"> </w:t>
+      </w:r>
+      <w:proofErr w:type="spellStart"/>
+      <w:r>
+        <w:rPr>
+          <w:b/>
+          <w:color w:val="70AD47" w:themeColor="accent6"/>
+        </w:rPr>
+        <w:t>rasm</w:t>
+      </w:r>
+      <w:proofErr w:type="spellEnd"/>
+      <w:r>
+        <w:rPr>
+          <w:b/>
+          <w:color w:val="70AD47" w:themeColor="accent6"/>
+        </w:rPr>
+        <w:t xml:space="preserve"> </w:t>
+      </w:r>
+      <w:proofErr w:type="spellStart"/>
+      <w:r>
+        <w:rPr>
+          <w:b/>
+          <w:color w:val="70AD47" w:themeColor="accent6"/>
+        </w:rPr>
+        <w:t>yuklanishi</w:t>
+      </w:r>
+      <w:proofErr w:type="spellEnd"/>
+      <w:r>
+        <w:rPr>
+          <w:b/>
+          <w:color w:val="70AD47" w:themeColor="accent6"/>
+        </w:rPr>
+        <w:t xml:space="preserve"> </w:t>
+      </w:r>
+      <w:proofErr w:type="spellStart"/>
+      <w:r>
+        <w:rPr>
+          <w:b/>
+          <w:color w:val="70AD47" w:themeColor="accent6"/>
+        </w:rPr>
+        <w:t>yoki</w:t>
+      </w:r>
+      <w:proofErr w:type="spellEnd"/>
+      <w:r>
+        <w:rPr>
+          <w:b/>
+          <w:color w:val="70AD47" w:themeColor="accent6"/>
+        </w:rPr>
+        <w:t xml:space="preserve"> </w:t>
+      </w:r>
+      <w:proofErr w:type="spellStart"/>
+      <w:r>
+        <w:rPr>
+          <w:b/>
+          <w:color w:val="70AD47" w:themeColor="accent6"/>
+        </w:rPr>
+        <w:t>umuman</w:t>
+      </w:r>
+      <w:proofErr w:type="spellEnd"/>
+      <w:r>
+        <w:rPr>
+          <w:b/>
+          <w:color w:val="70AD47" w:themeColor="accent6"/>
+        </w:rPr>
+        <w:t xml:space="preserve"> </w:t>
+      </w:r>
+      <w:proofErr w:type="spellStart"/>
+      <w:r>
+        <w:rPr>
+          <w:b/>
+          <w:color w:val="70AD47" w:themeColor="accent6"/>
+        </w:rPr>
+        <w:t>yuklanmasligi</w:t>
+      </w:r>
+      <w:proofErr w:type="spellEnd"/>
+      <w:r>
+        <w:rPr>
+          <w:b/>
+          <w:color w:val="70AD47" w:themeColor="accent6"/>
+        </w:rPr>
+        <w:t xml:space="preserve"> ham </w:t>
+      </w:r>
+      <w:proofErr w:type="spellStart"/>
+      <w:r>
+        <w:rPr>
+          <w:b/>
+          <w:color w:val="70AD47" w:themeColor="accent6"/>
+        </w:rPr>
+        <w:t>mumkin</w:t>
+      </w:r>
+      <w:proofErr w:type="spellEnd"/>
+      <w:r>
+        <w:rPr>
+          <w:b/>
+          <w:color w:val="70AD47" w:themeColor="accent6"/>
+        </w:rPr>
+        <w:t>.</w:t>
       </w:r>
     </w:p>
     <w:p>
@@ -611,114 +856,344 @@
         </w:numPr>
       </w:pPr>
       <w:r>
-        <w:t>Brand (</w:t>
-      </w:r>
-      <w:proofErr w:type="spellStart"/>
-      <w:r>
-        <w:t>ishonch</w:t>
-      </w:r>
-      <w:proofErr w:type="spellEnd"/>
-      <w:r>
-        <w:t xml:space="preserve">, </w:t>
-      </w:r>
-      <w:proofErr w:type="spellStart"/>
-      <w:r>
-        <w:t>texnomart</w:t>
-      </w:r>
-      <w:proofErr w:type="spellEnd"/>
-      <w:r>
-        <w:t xml:space="preserve">, </w:t>
-      </w:r>
-      <w:proofErr w:type="spellStart"/>
-      <w:r>
-        <w:t>mediapark</w:t>
-      </w:r>
-      <w:proofErr w:type="spellEnd"/>
-      <w:r>
+        <w:rPr>
+          <w:b/>
+          <w:color w:val="70AD47" w:themeColor="accent6"/>
+        </w:rPr>
+        <w:t xml:space="preserve">Branch (brand </w:t>
+      </w:r>
+      <w:proofErr w:type="spellStart"/>
+      <w:r>
+        <w:rPr>
+          <w:b/>
+          <w:color w:val="70AD47" w:themeColor="accent6"/>
+        </w:rPr>
+        <w:t>larni</w:t>
+      </w:r>
+      <w:proofErr w:type="spellEnd"/>
+      <w:r>
+        <w:rPr>
+          <w:b/>
+          <w:color w:val="70AD47" w:themeColor="accent6"/>
+        </w:rPr>
+        <w:t xml:space="preserve"> </w:t>
+      </w:r>
+      <w:proofErr w:type="spellStart"/>
+      <w:r>
+        <w:rPr>
+          <w:b/>
+          <w:color w:val="70AD47" w:themeColor="accent6"/>
+        </w:rPr>
+        <w:t>filiallari</w:t>
+      </w:r>
+      <w:proofErr w:type="spellEnd"/>
+      <w:r>
+        <w:rPr>
+          <w:b/>
+          <w:color w:val="70AD47" w:themeColor="accent6"/>
+        </w:rPr>
         <w:t xml:space="preserve">) </w:t>
       </w:r>
       <w:proofErr w:type="spellStart"/>
       <w:r>
+        <w:rPr>
+          <w:b/>
+          <w:color w:val="70AD47" w:themeColor="accent6"/>
+        </w:rPr>
         <w:t>uchun</w:t>
       </w:r>
       <w:proofErr w:type="spellEnd"/>
       <w:r>
-        <w:t xml:space="preserve"> </w:t>
-      </w:r>
-      <w:proofErr w:type="spellStart"/>
-      <w:r>
+        <w:rPr>
+          <w:b/>
+          <w:color w:val="70AD47" w:themeColor="accent6"/>
+        </w:rPr>
+        <w:t xml:space="preserve"> </w:t>
+      </w:r>
+      <w:proofErr w:type="spellStart"/>
+      <w:r>
+        <w:rPr>
+          <w:b/>
+          <w:color w:val="70AD47" w:themeColor="accent6"/>
+        </w:rPr>
         <w:t>CRUD.</w:t>
       </w:r>
       <w:r>
-        <w:t>Brand</w:t>
-      </w:r>
-      <w:proofErr w:type="spellEnd"/>
-      <w:r>
-        <w:t xml:space="preserve"> </w:t>
-      </w:r>
-      <w:proofErr w:type="spellStart"/>
-      <w:r>
+        <w:rPr>
+          <w:b/>
+          <w:color w:val="70AD47" w:themeColor="accent6"/>
+        </w:rPr>
+        <w:t>Branch</w:t>
+      </w:r>
+      <w:proofErr w:type="spellEnd"/>
+      <w:r>
+        <w:rPr>
+          <w:b/>
+          <w:color w:val="70AD47" w:themeColor="accent6"/>
+        </w:rPr>
+        <w:t xml:space="preserve"> </w:t>
+      </w:r>
+      <w:proofErr w:type="spellStart"/>
+      <w:r>
+        <w:rPr>
+          <w:b/>
+          <w:color w:val="70AD47" w:themeColor="accent6"/>
+        </w:rPr>
         <w:t>uchun</w:t>
       </w:r>
       <w:proofErr w:type="spellEnd"/>
       <w:r>
-        <w:t xml:space="preserve"> </w:t>
-      </w:r>
-      <w:proofErr w:type="spellStart"/>
-      <w:r>
-        <w:t>bitta</w:t>
-      </w:r>
-      <w:proofErr w:type="spellEnd"/>
-      <w:r>
-        <w:t xml:space="preserve"> </w:t>
-      </w:r>
-      <w:proofErr w:type="spellStart"/>
-      <w:r>
+        <w:rPr>
+          <w:b/>
+          <w:color w:val="70AD47" w:themeColor="accent6"/>
+        </w:rPr>
+        <w:t xml:space="preserve"> </w:t>
+      </w:r>
+      <w:proofErr w:type="spellStart"/>
+      <w:r>
+        <w:rPr>
+          <w:b/>
+          <w:color w:val="70AD47" w:themeColor="accent6"/>
+        </w:rPr>
+        <w:t>bir</w:t>
+      </w:r>
+      <w:proofErr w:type="spellEnd"/>
+      <w:r>
+        <w:rPr>
+          <w:b/>
+          <w:color w:val="70AD47" w:themeColor="accent6"/>
+        </w:rPr>
+        <w:t xml:space="preserve"> </w:t>
+      </w:r>
+      <w:proofErr w:type="spellStart"/>
+      <w:r>
+        <w:rPr>
+          <w:b/>
+          <w:color w:val="70AD47" w:themeColor="accent6"/>
+        </w:rPr>
+        <w:t>nechta</w:t>
+      </w:r>
+      <w:proofErr w:type="spellEnd"/>
+      <w:r>
+        <w:rPr>
+          <w:b/>
+          <w:color w:val="70AD47" w:themeColor="accent6"/>
+        </w:rPr>
+        <w:t xml:space="preserve"> </w:t>
+      </w:r>
+      <w:proofErr w:type="spellStart"/>
+      <w:r>
+        <w:rPr>
+          <w:b/>
+          <w:color w:val="70AD47" w:themeColor="accent6"/>
+        </w:rPr>
         <w:t>rasm</w:t>
       </w:r>
       <w:proofErr w:type="spellEnd"/>
       <w:r>
-        <w:t xml:space="preserve"> </w:t>
-      </w:r>
-      <w:proofErr w:type="spellStart"/>
-      <w:r>
+        <w:rPr>
+          <w:b/>
+          <w:color w:val="70AD47" w:themeColor="accent6"/>
+        </w:rPr>
+        <w:t xml:space="preserve"> </w:t>
+      </w:r>
+      <w:proofErr w:type="spellStart"/>
+      <w:r>
+        <w:rPr>
+          <w:b/>
+          <w:color w:val="70AD47" w:themeColor="accent6"/>
+        </w:rPr>
         <w:t>yuklanishi</w:t>
       </w:r>
       <w:proofErr w:type="spellEnd"/>
       <w:r>
-        <w:t xml:space="preserve"> </w:t>
-      </w:r>
-      <w:proofErr w:type="spellStart"/>
-      <w:r>
+        <w:rPr>
+          <w:b/>
+          <w:color w:val="70AD47" w:themeColor="accent6"/>
+        </w:rPr>
+        <w:t xml:space="preserve"> </w:t>
+      </w:r>
+      <w:proofErr w:type="spellStart"/>
+      <w:r>
+        <w:rPr>
+          <w:b/>
+          <w:color w:val="70AD47" w:themeColor="accent6"/>
+        </w:rPr>
         <w:t>yoki</w:t>
       </w:r>
       <w:proofErr w:type="spellEnd"/>
       <w:r>
-        <w:t xml:space="preserve"> </w:t>
-      </w:r>
-      <w:proofErr w:type="spellStart"/>
-      <w:r>
+        <w:rPr>
+          <w:b/>
+          <w:color w:val="70AD47" w:themeColor="accent6"/>
+        </w:rPr>
+        <w:t xml:space="preserve"> </w:t>
+      </w:r>
+      <w:proofErr w:type="spellStart"/>
+      <w:r>
+        <w:rPr>
+          <w:b/>
+          <w:color w:val="70AD47" w:themeColor="accent6"/>
+        </w:rPr>
         <w:t>umuman</w:t>
       </w:r>
       <w:proofErr w:type="spellEnd"/>
       <w:r>
-        <w:t xml:space="preserve"> </w:t>
-      </w:r>
-      <w:proofErr w:type="spellStart"/>
-      <w:r>
+        <w:rPr>
+          <w:b/>
+          <w:color w:val="70AD47" w:themeColor="accent6"/>
+        </w:rPr>
+        <w:t xml:space="preserve"> </w:t>
+      </w:r>
+      <w:proofErr w:type="spellStart"/>
+      <w:r>
+        <w:rPr>
+          <w:b/>
+          <w:color w:val="70AD47" w:themeColor="accent6"/>
+        </w:rPr>
         <w:t>yuklanmasligi</w:t>
       </w:r>
       <w:proofErr w:type="spellEnd"/>
       <w:r>
+        <w:rPr>
+          <w:b/>
+          <w:color w:val="70AD47" w:themeColor="accent6"/>
+        </w:rPr>
         <w:t xml:space="preserve"> ham </w:t>
       </w:r>
       <w:proofErr w:type="spellStart"/>
       <w:r>
+        <w:rPr>
+          <w:b/>
+          <w:color w:val="70AD47" w:themeColor="accent6"/>
+        </w:rPr>
         <w:t>mumkin</w:t>
       </w:r>
       <w:proofErr w:type="spellEnd"/>
       <w:r>
+        <w:rPr>
+          <w:b/>
+          <w:color w:val="70AD47" w:themeColor="accent6"/>
+        </w:rPr>
         <w:t>.</w:t>
+      </w:r>
+      <w:r>
+        <w:t xml:space="preserve"> </w:t>
+      </w:r>
+      <w:proofErr w:type="spellStart"/>
+      <w:r>
+        <w:rPr>
+          <w:b/>
+          <w:color w:val="70AD47" w:themeColor="accent6"/>
+        </w:rPr>
+        <w:t>Bunda</w:t>
+      </w:r>
+      <w:proofErr w:type="spellEnd"/>
+      <w:r>
+        <w:rPr>
+          <w:b/>
+          <w:color w:val="70AD47" w:themeColor="accent6"/>
+        </w:rPr>
+        <w:t xml:space="preserve"> </w:t>
+      </w:r>
+      <w:proofErr w:type="spellStart"/>
+      <w:r>
+        <w:rPr>
+          <w:b/>
+          <w:color w:val="70AD47" w:themeColor="accent6"/>
+        </w:rPr>
+        <w:t>viloyat</w:t>
+      </w:r>
+      <w:proofErr w:type="spellEnd"/>
+      <w:r>
+        <w:rPr>
+          <w:b/>
+          <w:color w:val="70AD47" w:themeColor="accent6"/>
+        </w:rPr>
+        <w:t xml:space="preserve"> </w:t>
+      </w:r>
+      <w:proofErr w:type="spellStart"/>
+      <w:r>
+        <w:rPr>
+          <w:b/>
+          <w:color w:val="70AD47" w:themeColor="accent6"/>
+        </w:rPr>
+        <w:t>va</w:t>
+      </w:r>
+      <w:proofErr w:type="spellEnd"/>
+      <w:r>
+        <w:rPr>
+          <w:b/>
+          <w:color w:val="70AD47" w:themeColor="accent6"/>
+        </w:rPr>
+        <w:t xml:space="preserve"> </w:t>
+      </w:r>
+      <w:proofErr w:type="spellStart"/>
+      <w:r>
+        <w:rPr>
+          <w:b/>
+          <w:color w:val="70AD47" w:themeColor="accent6"/>
+        </w:rPr>
+        <w:t>tumanni</w:t>
+      </w:r>
+      <w:proofErr w:type="spellEnd"/>
+      <w:r>
+        <w:rPr>
+          <w:b/>
+          <w:color w:val="70AD47" w:themeColor="accent6"/>
+        </w:rPr>
+        <w:t xml:space="preserve"> </w:t>
+      </w:r>
+      <w:proofErr w:type="spellStart"/>
+      <w:r>
+        <w:rPr>
+          <w:b/>
+          <w:color w:val="70AD47" w:themeColor="accent6"/>
+        </w:rPr>
+        <w:t>tanlashi</w:t>
+      </w:r>
+      <w:proofErr w:type="spellEnd"/>
+      <w:r>
+        <w:rPr>
+          <w:b/>
+          <w:color w:val="70AD47" w:themeColor="accent6"/>
+        </w:rPr>
+        <w:t xml:space="preserve"> </w:t>
+      </w:r>
+      <w:proofErr w:type="spellStart"/>
+      <w:r>
+        <w:rPr>
+          <w:b/>
+          <w:color w:val="70AD47" w:themeColor="accent6"/>
+        </w:rPr>
+        <w:t>kerak</w:t>
+      </w:r>
+      <w:proofErr w:type="spellEnd"/>
+      <w:r>
+        <w:rPr>
+          <w:b/>
+          <w:color w:val="70AD47" w:themeColor="accent6"/>
+        </w:rPr>
+        <w:t xml:space="preserve"> </w:t>
+      </w:r>
+      <w:proofErr w:type="spellStart"/>
+      <w:r>
+        <w:rPr>
+          <w:b/>
+          <w:color w:val="70AD47" w:themeColor="accent6"/>
+        </w:rPr>
+        <w:t>bo’ladi</w:t>
+      </w:r>
+      <w:proofErr w:type="spellEnd"/>
+      <w:r>
+        <w:rPr>
+          <w:b/>
+          <w:color w:val="70AD47" w:themeColor="accent6"/>
+        </w:rPr>
+        <w:t>.</w:t>
+      </w:r>
+      <w:r>
+        <w:br/>
       </w:r>
     </w:p>
     <w:p>
@@ -729,262 +1204,180 @@
           <w:numId w:val="1"/>
         </w:numPr>
       </w:pPr>
-      <w:r>
-        <w:t xml:space="preserve">Branch (brand </w:t>
-      </w:r>
-      <w:proofErr w:type="spellStart"/>
-      <w:r>
-        <w:t>larni</w:t>
-      </w:r>
-      <w:proofErr w:type="spellEnd"/>
-      <w:r>
-        <w:t xml:space="preserve"> </w:t>
-      </w:r>
-      <w:proofErr w:type="spellStart"/>
-      <w:r>
-        <w:t>filiallari</w:t>
-      </w:r>
-      <w:proofErr w:type="spellEnd"/>
-      <w:r>
-        <w:t xml:space="preserve">) </w:t>
-      </w:r>
-      <w:proofErr w:type="spellStart"/>
-      <w:r>
-        <w:t>uchun</w:t>
-      </w:r>
-      <w:proofErr w:type="spellEnd"/>
-      <w:r>
-        <w:t xml:space="preserve"> </w:t>
-      </w:r>
-      <w:proofErr w:type="spellStart"/>
-      <w:r>
-        <w:t>CRUD.</w:t>
-      </w:r>
-      <w:r>
-        <w:t>Branch</w:t>
-      </w:r>
-      <w:proofErr w:type="spellEnd"/>
-      <w:r>
-        <w:t xml:space="preserve"> </w:t>
-      </w:r>
-      <w:proofErr w:type="spellStart"/>
-      <w:r>
-        <w:t>uchun</w:t>
-      </w:r>
-      <w:proofErr w:type="spellEnd"/>
-      <w:r>
-        <w:t xml:space="preserve"> </w:t>
-      </w:r>
-      <w:proofErr w:type="spellStart"/>
-      <w:r>
+      <w:proofErr w:type="spellStart"/>
+      <w:r>
+        <w:rPr>
+          <w:b/>
+          <w:color w:val="70AD47" w:themeColor="accent6"/>
+        </w:rPr>
+        <w:t>Regionlar</w:t>
+      </w:r>
+      <w:proofErr w:type="spellEnd"/>
+      <w:r>
+        <w:rPr>
+          <w:b/>
+          <w:color w:val="70AD47" w:themeColor="accent6"/>
+        </w:rPr>
+        <w:t xml:space="preserve"> </w:t>
+      </w:r>
+      <w:proofErr w:type="spellStart"/>
+      <w:r>
+        <w:rPr>
+          <w:b/>
+          <w:color w:val="70AD47" w:themeColor="accent6"/>
+        </w:rPr>
+        <w:t>kesimida</w:t>
+      </w:r>
+      <w:proofErr w:type="spellEnd"/>
+      <w:r>
+        <w:rPr>
+          <w:b/>
+          <w:color w:val="70AD47" w:themeColor="accent6"/>
+        </w:rPr>
+        <w:t xml:space="preserve">, </w:t>
+      </w:r>
+      <w:proofErr w:type="spellStart"/>
+      <w:r>
+        <w:rPr>
+          <w:b/>
+          <w:color w:val="70AD47" w:themeColor="accent6"/>
+        </w:rPr>
+        <w:t>Tumanlardagi</w:t>
+      </w:r>
+      <w:proofErr w:type="spellEnd"/>
+      <w:r>
+        <w:rPr>
+          <w:b/>
+          <w:color w:val="70AD47" w:themeColor="accent6"/>
+        </w:rPr>
+        <w:t xml:space="preserve"> </w:t>
+      </w:r>
+      <w:proofErr w:type="spellStart"/>
+      <w:r>
+        <w:rPr>
+          <w:b/>
+          <w:color w:val="70AD47" w:themeColor="accent6"/>
+        </w:rPr>
+        <w:t>har</w:t>
+      </w:r>
+      <w:proofErr w:type="spellEnd"/>
+      <w:r>
+        <w:rPr>
+          <w:b/>
+          <w:color w:val="70AD47" w:themeColor="accent6"/>
+        </w:rPr>
+        <w:t xml:space="preserve"> </w:t>
+      </w:r>
+      <w:proofErr w:type="spellStart"/>
+      <w:r>
+        <w:rPr>
+          <w:b/>
+          <w:color w:val="70AD47" w:themeColor="accent6"/>
+        </w:rPr>
         <w:t>bir</w:t>
       </w:r>
       <w:proofErr w:type="spellEnd"/>
       <w:r>
-        <w:t xml:space="preserve"> </w:t>
-      </w:r>
-      <w:proofErr w:type="spellStart"/>
-      <w:r>
-        <w:t>nechta</w:t>
-      </w:r>
-      <w:proofErr w:type="spellEnd"/>
-      <w:r>
-        <w:t xml:space="preserve"> </w:t>
-      </w:r>
-      <w:proofErr w:type="spellStart"/>
-      <w:r>
-        <w:t>rasm</w:t>
-      </w:r>
-      <w:proofErr w:type="spellEnd"/>
-      <w:r>
-        <w:t xml:space="preserve"> </w:t>
-      </w:r>
-      <w:proofErr w:type="spellStart"/>
-      <w:r>
-        <w:t>yuklanishi</w:t>
-      </w:r>
-      <w:proofErr w:type="spellEnd"/>
-      <w:r>
-        <w:t xml:space="preserve"> </w:t>
-      </w:r>
-      <w:proofErr w:type="spellStart"/>
-      <w:r>
-        <w:t>yoki</w:t>
-      </w:r>
-      <w:proofErr w:type="spellEnd"/>
-      <w:r>
-        <w:t xml:space="preserve"> </w:t>
-      </w:r>
-      <w:proofErr w:type="spellStart"/>
-      <w:r>
-        <w:t>umuman</w:t>
-      </w:r>
-      <w:proofErr w:type="spellEnd"/>
-      <w:r>
-        <w:t xml:space="preserve"> </w:t>
-      </w:r>
-      <w:proofErr w:type="spellStart"/>
-      <w:r>
-        <w:t>yuklanmasligi</w:t>
-      </w:r>
-      <w:proofErr w:type="spellEnd"/>
-      <w:r>
-        <w:t xml:space="preserve"> ham </w:t>
-      </w:r>
-      <w:proofErr w:type="spellStart"/>
-      <w:r>
-        <w:t>mumkin.</w:t>
-      </w:r>
-      <w:r>
-        <w:t>Bunda</w:t>
-      </w:r>
-      <w:proofErr w:type="spellEnd"/>
-      <w:r>
-        <w:t xml:space="preserve"> </w:t>
-      </w:r>
-      <w:proofErr w:type="spellStart"/>
-      <w:r>
-        <w:t>viloyat</w:t>
-      </w:r>
-      <w:proofErr w:type="spellEnd"/>
-      <w:r>
-        <w:t xml:space="preserve"> </w:t>
-      </w:r>
-      <w:proofErr w:type="spellStart"/>
-      <w:r>
-        <w:t>va</w:t>
-      </w:r>
-      <w:proofErr w:type="spellEnd"/>
-      <w:r>
-        <w:t xml:space="preserve"> </w:t>
-      </w:r>
-      <w:proofErr w:type="spellStart"/>
-      <w:r>
-        <w:t>tumanni</w:t>
-      </w:r>
-      <w:proofErr w:type="spellEnd"/>
-      <w:r>
-        <w:t xml:space="preserve"> </w:t>
-      </w:r>
-      <w:proofErr w:type="spellStart"/>
-      <w:r>
-        <w:t>tanlashi</w:t>
-      </w:r>
-      <w:proofErr w:type="spellEnd"/>
-      <w:r>
-        <w:t xml:space="preserve"> </w:t>
-      </w:r>
-      <w:proofErr w:type="spellStart"/>
-      <w:r>
-        <w:t>kerak</w:t>
-      </w:r>
-      <w:proofErr w:type="spellEnd"/>
-      <w:r>
-        <w:t xml:space="preserve"> </w:t>
-      </w:r>
-      <w:proofErr w:type="spellStart"/>
-      <w:r>
-        <w:t>bo’ladi</w:t>
-      </w:r>
-      <w:proofErr w:type="spellEnd"/>
-      <w:r>
+        <w:rPr>
+          <w:b/>
+          <w:color w:val="70AD47" w:themeColor="accent6"/>
+        </w:rPr>
+        <w:t xml:space="preserve"> </w:t>
+      </w:r>
+      <w:proofErr w:type="spellStart"/>
+      <w:r>
+        <w:rPr>
+          <w:b/>
+          <w:color w:val="70AD47" w:themeColor="accent6"/>
+        </w:rPr>
+        <w:t>brandning</w:t>
+      </w:r>
+      <w:proofErr w:type="spellEnd"/>
+      <w:r>
+        <w:rPr>
+          <w:b/>
+          <w:color w:val="70AD47" w:themeColor="accent6"/>
+        </w:rPr>
+        <w:t xml:space="preserve"> </w:t>
+      </w:r>
+      <w:proofErr w:type="spellStart"/>
+      <w:r>
+        <w:rPr>
+          <w:b/>
+          <w:color w:val="70AD47" w:themeColor="accent6"/>
+        </w:rPr>
+        <w:t>branchlar</w:t>
+      </w:r>
+      <w:proofErr w:type="spellEnd"/>
+      <w:r>
+        <w:rPr>
+          <w:b/>
+          <w:color w:val="70AD47" w:themeColor="accent6"/>
+        </w:rPr>
+        <w:t xml:space="preserve"> </w:t>
+      </w:r>
+      <w:proofErr w:type="spellStart"/>
+      <w:r>
+        <w:rPr>
+          <w:b/>
+          <w:color w:val="70AD47" w:themeColor="accent6"/>
+        </w:rPr>
+        <w:t>sonini</w:t>
+      </w:r>
+      <w:proofErr w:type="spellEnd"/>
+      <w:r>
+        <w:rPr>
+          <w:b/>
+          <w:color w:val="70AD47" w:themeColor="accent6"/>
+        </w:rPr>
+        <w:t xml:space="preserve"> </w:t>
+      </w:r>
+      <w:proofErr w:type="spellStart"/>
+      <w:r>
+        <w:rPr>
+          <w:b/>
+          <w:color w:val="70AD47" w:themeColor="accent6"/>
+        </w:rPr>
+        <w:t>olish</w:t>
+      </w:r>
+      <w:proofErr w:type="spellEnd"/>
+      <w:r>
+        <w:rPr>
+          <w:b/>
+          <w:color w:val="70AD47" w:themeColor="accent6"/>
+        </w:rPr>
+        <w:t xml:space="preserve"> </w:t>
+      </w:r>
+      <w:proofErr w:type="spellStart"/>
+      <w:r>
+        <w:rPr>
+          <w:b/>
+          <w:color w:val="70AD47" w:themeColor="accent6"/>
+        </w:rPr>
+        <w:t>imkoniyati</w:t>
+      </w:r>
+      <w:proofErr w:type="spellEnd"/>
+      <w:r>
+        <w:rPr>
+          <w:b/>
+          <w:color w:val="70AD47" w:themeColor="accent6"/>
+        </w:rPr>
         <w:t>.</w:t>
       </w:r>
-    </w:p>
-    <w:p>
-      <w:pPr>
-        <w:pStyle w:val="a3"/>
-        <w:numPr>
-          <w:ilvl w:val="0"/>
-          <w:numId w:val="1"/>
-        </w:numPr>
-      </w:pPr>
-      <w:proofErr w:type="spellStart"/>
-      <w:r>
-        <w:t>Regionlar</w:t>
-      </w:r>
-      <w:proofErr w:type="spellEnd"/>
-      <w:r>
-        <w:t xml:space="preserve"> </w:t>
-      </w:r>
-      <w:proofErr w:type="spellStart"/>
-      <w:r>
-        <w:t>kesimida</w:t>
-      </w:r>
-      <w:proofErr w:type="spellEnd"/>
-      <w:r>
-        <w:t xml:space="preserve">, </w:t>
-      </w:r>
-      <w:proofErr w:type="spellStart"/>
-      <w:r>
-        <w:t>Tumanlardagi</w:t>
-      </w:r>
-      <w:proofErr w:type="spellEnd"/>
-      <w:r>
-        <w:t xml:space="preserve"> </w:t>
-      </w:r>
-      <w:proofErr w:type="spellStart"/>
-      <w:r>
-        <w:t>har</w:t>
-      </w:r>
-      <w:proofErr w:type="spellEnd"/>
-      <w:r>
-        <w:t xml:space="preserve"> </w:t>
-      </w:r>
-      <w:proofErr w:type="spellStart"/>
-      <w:r>
-        <w:t>bir</w:t>
-      </w:r>
-      <w:proofErr w:type="spellEnd"/>
-      <w:r>
-        <w:t xml:space="preserve"> </w:t>
-      </w:r>
-      <w:proofErr w:type="spellStart"/>
-      <w:r>
-        <w:t>brandning</w:t>
-      </w:r>
-      <w:proofErr w:type="spellEnd"/>
-      <w:r>
-        <w:t xml:space="preserve"> </w:t>
-      </w:r>
-      <w:proofErr w:type="spellStart"/>
-      <w:r>
-        <w:t>branchlar</w:t>
-      </w:r>
-      <w:proofErr w:type="spellEnd"/>
-      <w:r>
-        <w:t xml:space="preserve"> </w:t>
-      </w:r>
-      <w:proofErr w:type="spellStart"/>
-      <w:r>
-        <w:t>sonini</w:t>
-      </w:r>
-      <w:proofErr w:type="spellEnd"/>
-      <w:r>
-        <w:t xml:space="preserve"> </w:t>
-      </w:r>
-      <w:proofErr w:type="spellStart"/>
-      <w:r>
-        <w:t>olish</w:t>
-      </w:r>
-      <w:proofErr w:type="spellEnd"/>
-      <w:r>
-        <w:t xml:space="preserve"> </w:t>
-      </w:r>
-      <w:proofErr w:type="spellStart"/>
-      <w:r>
-        <w:t>imkoniyati</w:t>
-      </w:r>
-      <w:proofErr w:type="spellEnd"/>
-      <w:r>
-        <w:t>.</w:t>
-      </w:r>
+      <w:bookmarkStart w:id="0" w:name="_GoBack"/>
+      <w:bookmarkEnd w:id="0"/>
       <w:r>
         <w:br/>
       </w:r>
       <w:r>
         <w:br/>
-        <w:t>==========================API ======================================</w:t>
+        <w:t>==========================</w:t>
+      </w:r>
+      <w:r>
+        <w:t xml:space="preserve">external </w:t>
+      </w:r>
+      <w:r>
+        <w:t>API ======================================</w:t>
       </w:r>
     </w:p>
     <w:p>

</xml_diff>